<commit_message>
Availible Cars on custom date report
</commit_message>
<xml_diff>
--- a/src/Layout/AvailibleCars.docx
+++ b/src/Layout/AvailibleCars.docx
@@ -1739,10 +1739,14 @@
 </a:theme>
 </file>
 
-<file path=customXml/item1.xml>��< ? x m l   v e r s i o n = " 1 . 0 "   e n c o d i n g = " u t f - 1 6 " ? > < N a v W o r d R e p o r t X m l P a r t   x m l n s = " u r n : m i c r o s o f t - d y n a m i c s - n a v / r e p o r t s / R N L _ A v a i l i b l e _ C a r s / 5 0 1 0 0 / " > +<file path=customXml/item1.xml>��< ? x m l   v e r s i o n = " 1 . 0 "   e n c o d i n g = " u t f - 1 6 " ? > + 
+ < N a v W o r d R e p o r t X m l P a r t   x m l n s = " u r n : m i c r o s o f t - d y n a m i c s - n a v / r e p o r t s / R N L _ A v a i l i b l e _ C a r s / 5 0 1 0 0 / " >   
      < L a b e l s >   
+         < D e s c r i p t i o n C a p t i o n > D e s c r i p t i o n C a p t i o n < / D e s c r i p t i o n C a p t i o n > + 
          < N o C a p t i o n > N o C a p t i o n < / N o C a p t i o n >   
          < R N L C o l o r C a p t i o n > R N L C o l o r C a p t i o n < / R N L C o l o r C a p t i o n > @@ -1760,6 +1764,8 @@
      < / L a b e l s >   
      < I t e m > + 
+         < D e s c r i p t i o n > D e s c r i p t i o n < / D e s c r i p t i o n >   
          < N o > N o < / N o >   

</xml_diff>